<commit_message>
Changed the applications icon, report update
</commit_message>
<xml_diff>
--- a/Industrial Team Project Report.docx
+++ b/Industrial Team Project Report.docx
@@ -609,7 +609,7 @@
         </w:numPr>
       </w:pPr>
       <w:r>
-        <w:t>As a stakeholder I want a searchable glossary of symptoms which link to a further information page about the symptoms.</w:t>
+        <w:t>As  a stakeholder I want to be able to zoom into images to aid diagnosis</w:t>
       </w:r>
     </w:p>
     <w:p>
@@ -621,7 +621,10 @@
         </w:numPr>
       </w:pPr>
       <w:r>
-        <w:t>As  a stakeholder I want to be able to zoom into images to aid diagnosis</w:t>
+        <w:t>As a stakeholder I want</w:t>
+      </w:r>
+      <w:r>
+        <w:t xml:space="preserve"> like to be able to share images taken from the application to aid diagnosis.</w:t>
       </w:r>
     </w:p>
     <w:p>
@@ -633,7 +636,7 @@
         </w:numPr>
       </w:pPr>
       <w:r>
-        <w:t>As a stakeholder I would like to be able to share images taken from the application to aid diagnosis.</w:t>
+        <w:t>As a stakeholder I want to be to update the data in the application</w:t>
       </w:r>
     </w:p>
     <w:p>
@@ -722,15 +725,12 @@
     </w:p>
     <w:p>
       <w:r>
-        <w:t xml:space="preserve">The team told professor Torrance we would be taking the Agile approach and we planned on getting the top two requirements done and if we had time we would try to achieve the rest. Professor Torrance </w:t>
-      </w:r>
+        <w:t>The team told professor Torrance we would be taking the Agile approach and we planned on getting the top two requirements done and if we had time we would try to achieve the rest. Professor Torrance agreed to this approach which can be seen in the email in the appendix.</w:t>
+      </w:r>
+    </w:p>
+    <w:p>
       <w:r>
         <w:lastRenderedPageBreak/>
-        <w:t>agreed to this approach which can be seen in the email in the appendix.</w:t>
-      </w:r>
-    </w:p>
-    <w:p>
-      <w:r>
         <w:t>Due to the short time period of the project and not always</w:t>
       </w:r>
       <w:r>
@@ -1028,11 +1028,11 @@
         <w:t xml:space="preserve"> to do work from </w:t>
       </w:r>
       <w:r>
-        <w:t xml:space="preserve">home this would not be possible which was a disadvantage. The language used to develop iphone applications is objective C which no one in the team has any experience with and is said </w:t>
+        <w:t xml:space="preserve">home this would not be possible which was a disadvantage. The language used to develop iphone applications is objective C which no one in the team has any experience with and is said to be quite a steep learning curve. With around 2 and a half weeks to develop a working prototype to the </w:t>
       </w:r>
       <w:r>
         <w:lastRenderedPageBreak/>
-        <w:t>to be quite a steep learning curve. With around 2 and a half weeks to develop a working prototype to the client we felt it would be best to develop for a device where the team already had some development experience and the time could be focussed on building the project.</w:t>
+        <w:t>client we felt it would be best to develop for a device where the team already had some development experience and the time could be focussed on building the project.</w:t>
       </w:r>
     </w:p>
     <w:p>
@@ -1059,6 +1059,7 @@
           <w:id w:val="-1278787355"/>
           <w:citation/>
         </w:sdtPr>
+        <w:sdtEndPr/>
         <w:sdtContent>
           <w:r>
             <w:fldChar w:fldCharType="begin"/>
@@ -1338,6 +1339,7 @@
           <w:id w:val="60141567"/>
           <w:citation/>
         </w:sdtPr>
+        <w:sdtEndPr/>
         <w:sdtContent>
           <w:r>
             <w:fldChar w:fldCharType="begin"/>
@@ -1367,6 +1369,7 @@
           <w:id w:val="-2095235056"/>
           <w:citation/>
         </w:sdtPr>
+        <w:sdtEndPr/>
         <w:sdtContent>
           <w:r>
             <w:fldChar w:fldCharType="begin"/>
@@ -1415,12 +1418,12 @@
         <w:rPr>
           <w:b/>
         </w:rPr>
+        <w:t>Development Tools</w:t>
+      </w:r>
+    </w:p>
+    <w:p>
+      <w:r>
         <w:lastRenderedPageBreak/>
-        <w:t>Development Tools</w:t>
-      </w:r>
-    </w:p>
-    <w:p>
-      <w:r>
         <w:t>At the design stage the team had to decide on the development tools we would use to develop the project on. Most of the team already had the Android development kit on their laptops and used either eclipse or intellij as there IDE so the team kept this way and decided the two IDE’s we would use were eclipse or intellji.</w:t>
       </w:r>
     </w:p>
@@ -1437,7 +1440,18 @@
     </w:p>
     <w:p>
       <w:r>
-        <w:t>For testing the application the team used the emulator that comes with Android while developing aspects of the project and Robert and Ewan both have an Android phones so the team will used these for usability testing,  checking features look the same on the phone as well as device and using the phone to demonstrate to the client and to the manager at managerial meetings.</w:t>
+        <w:t>For testing the application the team used the emulator that comes with Android while developing aspects of the project and Robert and Ewan both have an Android phones so the team will used these for usability testing</w:t>
+      </w:r>
+      <w:r>
+        <w:t>, checking</w:t>
+      </w:r>
+      <w:r>
+        <w:t xml:space="preserve"> features look the same on the phone as well as device and using the phone to demonstrate to the client and to the manager at managerial meetings.</w:t>
+      </w:r>
+    </w:p>
+    <w:p>
+      <w:r>
+        <w:t>PHP + Unit tests</w:t>
       </w:r>
     </w:p>
     <w:p>
@@ -1533,6 +1547,7 @@
           <w:id w:val="-671103860"/>
           <w:citation/>
         </w:sdtPr>
+        <w:sdtEndPr/>
         <w:sdtContent>
           <w:r>
             <w:fldChar w:fldCharType="begin"/>
@@ -2252,115 +2267,879 @@
         <w:t xml:space="preserve">At the design stage of the project the team wrote an ethics form which outlined the teams plan to do user testing to gain understanding of the usability of our application and if the users finds the application clear and easy to understand. As well as doing user testing the team also planned on doing an evaluation of our application against a current application on the market </w:t>
       </w:r>
       <w:r>
-        <w:t>for certain tasks to see if our application is better than the applications currently on the market for aiding diagnosis of potatoes. The study will involve filling out a quick demographic form, the user testing or evaluation task then filling out a SUS form on the usability of the applications. This will help us understand the usability of the application and evaluating if our application has been successful.</w:t>
-      </w:r>
+        <w:t xml:space="preserve">for certain tasks to see if our application is better than the applications currently on the market for aiding diagnosis of potatoes. The study will involve filling out a quick demographic form, the user testing or evaluation task then filling out a SUS form on the usability of the applications. This will help us understand the usability of the application and evaluating if our application has been successful. In the appendix you can find the ethics form along with the demographic sheet, consent form, SUS usability form and the basic task sheet. </w:t>
+      </w:r>
+    </w:p>
+    <w:p>
+      <w:pPr>
+        <w:jc w:val="center"/>
+        <w:rPr>
+          <w:b/>
+        </w:rPr>
+      </w:pPr>
+      <w:r>
+        <w:rPr>
+          <w:b/>
+        </w:rPr>
+        <w:t>Confidentiality, professionalism, image rights etc</w:t>
+      </w:r>
+    </w:p>
+    <w:p>
+      <w:pPr>
+        <w:jc w:val="center"/>
+        <w:rPr>
+          <w:b/>
+        </w:rPr>
+      </w:pPr>
+      <w:r>
+        <w:rPr>
+          <w:b/>
+        </w:rPr>
+        <w:t>James Hutton Institute</w:t>
+      </w:r>
+    </w:p>
+    <w:p>
+      <w:pPr>
+        <w:rPr>
+          <w:b/>
+        </w:rPr>
+      </w:pPr>
+      <w:r>
+        <w:rPr>
+          <w:b/>
+        </w:rPr>
+        <w:t>Implementation</w:t>
+      </w:r>
+    </w:p>
+    <w:p>
+      <w:r>
+        <w:t xml:space="preserve">As stated earlier the teams plan for development was split </w:t>
+      </w:r>
+      <w:r>
+        <w:t>over two</w:t>
+      </w:r>
+      <w:r>
+        <w:t xml:space="preserve"> sprints.</w:t>
+      </w:r>
+    </w:p>
+    <w:p>
+      <w:r>
+        <w:t>In sprint 1 we agreed with the client we would achieve these two requirements</w:t>
+      </w:r>
+      <w:r>
+        <w:t>. Confirmation of this agreement can be seen in emails in appendix</w:t>
+      </w:r>
+      <w:r>
+        <w:t>:</w:t>
+      </w:r>
+    </w:p>
+    <w:p>
+      <w:pPr>
+        <w:pStyle w:val="ListParagraph"/>
+        <w:numPr>
+          <w:ilvl w:val="0"/>
+          <w:numId w:val="21"/>
+        </w:numPr>
+      </w:pPr>
+      <w:r>
+        <w:rPr>
+          <w:color w:val="000000"/>
+          <w:shd w:val="clear" w:color="auto" w:fill="FFFFFF"/>
+        </w:rPr>
+        <w:t>As a stakeholder I want a searchable glossary for leaf, nutrient pests and tubers symptoms which when a sympton is selected leads to a further information page for each symptom that contains six images, basic facts, diagnostics and control information</w:t>
+      </w:r>
+      <w:r>
+        <w:t xml:space="preserve"> </w:t>
+      </w:r>
+    </w:p>
+    <w:p>
+      <w:pPr>
+        <w:pStyle w:val="ListParagraph"/>
+        <w:numPr>
+          <w:ilvl w:val="0"/>
+          <w:numId w:val="21"/>
+        </w:numPr>
+      </w:pPr>
+      <w:r>
+        <w:t>As a stakeholder I want to two field tests videos to help farmers u</w:t>
+      </w:r>
+      <w:r>
+        <w:t>nderstand how to do these tests</w:t>
+      </w:r>
+    </w:p>
+    <w:p>
+      <w:r>
+        <w:lastRenderedPageBreak/>
+        <w:t>A</w:t>
+      </w:r>
+      <w:r>
+        <w:t>t the s</w:t>
+      </w:r>
+      <w:r>
+        <w:t>tart of the sprint implementation was quite slow as it took the team a while to pick developing on Android and working with java again. Over the course of the sprint</w:t>
+      </w:r>
+      <w:r>
+        <w:t xml:space="preserve"> the team achieved both the requirements set with the client and made a start on the expert system (decision tool requirement). </w:t>
+      </w:r>
+    </w:p>
+    <w:p>
+      <w:r>
+        <w:t xml:space="preserve">During the course of the sprint the team came across several technical hurdles </w:t>
+      </w:r>
+      <w:r>
+        <w:t>often due to new development experiences or having to manage storage limits on the devices. Examples of these hurdles was in the teams design sketch there was a sketch of a flickable slideshow viewer which would be on the further information page which would show various images of the disease to help aid diagnosis. The slideshow was a challenge to build as we had to use viewpager to build it which none of the team had experience  with prior hence it took a bit longer to</w:t>
+      </w:r>
+      <w:r>
+        <w:t xml:space="preserve"> get to grips with and style the viewpager in the style we wanted. Then when the image is from the slideshow it opens up a dialog that shows the image in full-size with a close button. The team found it difficult to get an image to fit the dialog exactly and to get the dialog to change size based on the image’s size. In the end we solved the issue by using some simple mathematics. Developing a custom list view also was a similar issue to the viewpager where the team had little experience with using it and took a while to get the exact design of image, name and an arrow on each listvi</w:t>
+      </w:r>
+      <w:r>
+        <w:t>ew.</w:t>
+      </w:r>
+    </w:p>
+    <w:p>
+      <w:r>
+        <w:t>The team struggled with managing the storage limits on the device. The client gave the team a folder of images and videos to go on the application along with text data. The size of the original folder was 88 MB once downloaded which team were aware would be far too large for the application</w:t>
+      </w:r>
+      <w:r>
+        <w:t xml:space="preserve"> to store</w:t>
+      </w:r>
+      <w:r>
+        <w:t>. Our initial solution to the issue of image and video size was to compress the images and video and then see if the quality was still of an acceptable st</w:t>
+      </w:r>
+      <w:r>
+        <w:t xml:space="preserve">andard for diagnosis. We used </w:t>
+      </w:r>
+      <w:r>
+        <w:t>co</w:t>
+      </w:r>
+      <w:r>
+        <w:t>mpression tools called Caesium and Handbrake which compressed the images to 25 MB and the videos together to around 5 MB and were still of reasonable quality. The images were being stored in the drawable folder and in the database the images names were stored so we could access them from the folder for the relevant piece of data.</w:t>
+      </w:r>
+      <w:r>
+        <w:t xml:space="preserve"> With the compressed images in the folder they were working well when loaded on the emulator but then when placed on the phone if images that were over 500kb were called would cause the phone to crash. At this point we had to add some code into the application to scale down the images before they were loaded into the application and this solved the issue.</w:t>
+      </w:r>
+    </w:p>
+    <w:p>
+      <w:r>
+        <w:t xml:space="preserve">The videos within the application did not cause any issues once compressed they still played well and were of a good quality. The only issue we struggled with was when the </w:t>
+      </w:r>
+      <w:r>
+        <w:t xml:space="preserve">videos were compressed on handbrake they are saved as H.264 profile main </w:t>
+      </w:r>
+      <w:r>
+        <w:lastRenderedPageBreak/>
+        <w:t>which android does not play and compression needs to be saved as H.264 baseline. It took the team a while to recognise the issue. The design in the sketches for the video player page was that it would have the title of the video and then below would be the video. In the application having this layout meant the scrollview kept scrolling to the middle as it was focussing on the second video which the team found difficult to fix and in the end had to fix the scrollview to the top of the page. Also if the user played both videos and scrolled it would merge each of the videos media controls which would was confusing and looked messy. So the team decided to hide media controls when the user was scrolling. Although we had these technical hurdles in sprint 1 we managed to achieve both the requirements we agreed with the client and started</w:t>
+      </w:r>
+      <w:r>
+        <w:t xml:space="preserve"> an additional requirement in this sprint which was an achievement.</w:t>
+      </w:r>
+    </w:p>
+    <w:p>
+      <w:r>
+        <w:t xml:space="preserve">In the application the team used a SQLite database to store the majority of information for the application. A SQLite database is stored in the application which enables the phone to access data even when offline which meets the clients requirements. The majority of the team have never worked with SQLite and although is similar query wise to SQL writing the queries in Android is quite different and takes some getting used to. To aid </w:t>
+      </w:r>
+      <w:r>
+        <w:t xml:space="preserve">development, maintainability and code readability we used the MVC model we separated the SQLite logic into the model section of the application and any aspects that relate to the view are in the view application. These are in separate packages within the application. In some cases people hardcode their SQLite database into their application if it a small database but our application will be storing a reasonable amount of data with the possibility to extend in the future. We decided to build the sqlite application in a sqlite datebase browser called navicat where we could export the database file. We would then take the </w:t>
+      </w:r>
+      <w:r>
+        <w:t>exported file save it in the android’s res folder and then have code to copy the file in the res folder into the application. The team choose this option because it was easier to replace the database with the file than having to change the hardcoded file and it makes the application more flexible.</w:t>
+      </w:r>
+    </w:p>
+    <w:p>
+      <w:r>
+        <w:t xml:space="preserve">In the sprint we used some development techniques such as unit testing using Android Junit tests. The majority of the application is GUI based hence hard to test but since the application is communicating with a database we developed a tests to check if we were retrieving data correctly from the database which would quickly help diagnose if an issue in the application was being cause by the database. We wanted to use unit tests because they help you think about scenarios that may cause issues which you wouldn’t otherwise think of which makes your application more stable. It is also good to get into the </w:t>
+      </w:r>
+      <w:r>
+        <w:lastRenderedPageBreak/>
+        <w:t>habit of running unit tests every day to help</w:t>
+      </w:r>
+      <w:r>
+        <w:t xml:space="preserve"> check everything is working as it should. As well as unit testing we also tried to use the Agile practices of refactoring and pair programming as much as we could. Pair programming was particularly useful as we had Liu on our team who is a guest and it was a great way to show him how we work and to have him also contribute to the work. Pair programming was also useful in situations where we came up against a technical hurdle that needed to be resolved before anyone could continue with development.</w:t>
+      </w:r>
+    </w:p>
+    <w:p>
+      <w:r>
+        <w:t>In terms of changes from the sketches during implementation there really wasn’t too many. Originally we had the tabs at the bottom of the application in the sketches but when using the application it was hard to scroll through the information with tabs at the bottom and we were accidently clicking them so we moved the tabs to the top which we believed worked better for readability in the application. The style of the listview for the glossary page also changed for the sketch, in the sketch the image and text are centred in the middle with an arrow at the right hand side. When implementing this design it did not look as nice in the application so we decided to move the image to the left hand side, text centred in the middle aligned with the middle of the image and an arrow on the right hand side. The images on the tabs also chan</w:t>
+      </w:r>
+      <w:r>
+        <w:t xml:space="preserve">ged based on what icons were available under the correct </w:t>
+      </w:r>
+      <w:r>
+        <w:t>licenses</w:t>
+      </w:r>
+      <w:r>
+        <w:t>.</w:t>
+      </w:r>
+    </w:p>
+    <w:p>
+      <w:r>
+        <w:t>On Wednesday the 24</w:t>
+      </w:r>
+      <w:r>
+        <w:rPr>
+          <w:vertAlign w:val="superscript"/>
+        </w:rPr>
+        <w:t>th</w:t>
+      </w:r>
+      <w:r>
+        <w:t xml:space="preserve"> of September we had a short meeting scheduled with the client which we tre</w:t>
+      </w:r>
+      <w:r>
+        <w:t>ated as our sprint review as on that Wednesday we finished the sprint. We showed the client the two requirements we completed as well as the one we started that wasn’t agreed on for that sprint. In general the client was happy with the application. In the application there is a listview with categories like leaf which then takes you to another listview listing all the leaf diseases and an image relating to them. The client asked if she could just have it image oriented with text. She was happy with the image and video quality. We suggested the ability to search for a disease and it immediately takes you to the related page and the ability to pinch zoom on the full size image which she agreed she would like and we will achieve for next sprint. At the meeting we recognised she struggled clicking the close button on fullsize images which needs to be improved.The client also wanted to discuss the ability to update the application we told her this would be a complex process which we did not think we could build within the time. We told the client we could build a mock website that would show how the application would be updated and could be built upon in the future and if we had time in the sprint we would try to get it to actually update. From this point in the meeting we agreed the requirements to be agreed for the next sprint.</w:t>
+      </w:r>
+    </w:p>
+    <w:p>
+      <w:r>
+        <w:lastRenderedPageBreak/>
+        <w:t>In sprint 2 we agreed with the cl</w:t>
+      </w:r>
+      <w:r>
+        <w:t xml:space="preserve">ient we would achieve these three </w:t>
+      </w:r>
+      <w:r>
+        <w:t>requirements</w:t>
+      </w:r>
+      <w:r>
+        <w:t>. Confirmation of this can also be seen in the emails in the appendix</w:t>
+      </w:r>
+      <w:r>
+        <w:t>:</w:t>
+      </w:r>
+    </w:p>
+    <w:p>
+      <w:pPr>
+        <w:pStyle w:val="ListParagraph"/>
+        <w:numPr>
+          <w:ilvl w:val="0"/>
+          <w:numId w:val="22"/>
+        </w:numPr>
+      </w:pPr>
+      <w:r>
+        <w:t>Changes asked for based on the client meeting</w:t>
+      </w:r>
+    </w:p>
+    <w:p>
+      <w:pPr>
+        <w:pStyle w:val="ListParagraph"/>
+        <w:numPr>
+          <w:ilvl w:val="0"/>
+          <w:numId w:val="22"/>
+        </w:numPr>
+      </w:pPr>
+      <w:r>
+        <w:t>As a stakeholder I want to be able to zoom into images to aid diagnosis.</w:t>
+      </w:r>
+    </w:p>
+    <w:p>
+      <w:pPr>
+        <w:pStyle w:val="ListParagraph"/>
+        <w:numPr>
+          <w:ilvl w:val="0"/>
+          <w:numId w:val="22"/>
+        </w:numPr>
+      </w:pPr>
+      <w:r>
+        <w:t xml:space="preserve">As a stakeholder </w:t>
+      </w:r>
+      <w:r>
+        <w:rPr>
+          <w:rStyle w:val="apple-converted-space"/>
+          <w:shd w:val="clear" w:color="auto" w:fill="FFFFFF"/>
+        </w:rPr>
+        <w:t> </w:t>
+      </w:r>
+      <w:r>
+        <w:rPr>
+          <w:shd w:val="clear" w:color="auto" w:fill="FFFFFF"/>
+        </w:rPr>
+        <w:t>I want a decision support tool that will allow me to compare symptoms of plants growing in the field that allow me to make decision about what may be causing my problem and then guide to other pages with info on what to do about it </w:t>
+      </w:r>
+    </w:p>
+    <w:p>
+      <w:r>
+        <w:t xml:space="preserve">As well as the requirements above we also agreed with the client we would develop a mock website which will either update the applications offline website or will have the ability to have </w:t>
+      </w:r>
+      <w:r>
+        <w:t>this feature</w:t>
+      </w:r>
+      <w:r>
+        <w:t xml:space="preserve"> </w:t>
+      </w:r>
+      <w:r>
+        <w:t>bui</w:t>
+      </w:r>
+      <w:r>
+        <w:t>lt in at some point in the future if the client decided to the application.</w:t>
+      </w:r>
+    </w:p>
+    <w:p>
+      <w:r>
+        <w:t>Aspects that were developed over the course of sprint 2:</w:t>
+      </w:r>
+    </w:p>
+    <w:p>
+      <w:pPr>
+        <w:pStyle w:val="ListParagraph"/>
+        <w:numPr>
+          <w:ilvl w:val="0"/>
+          <w:numId w:val="24"/>
+        </w:numPr>
+      </w:pPr>
+      <w:r>
+        <w:t>Php queries</w:t>
+      </w:r>
+    </w:p>
+    <w:p>
+      <w:pPr>
+        <w:pStyle w:val="ListParagraph"/>
+        <w:numPr>
+          <w:ilvl w:val="0"/>
+          <w:numId w:val="24"/>
+        </w:numPr>
+      </w:pPr>
+      <w:r>
+        <w:t>Website</w:t>
+      </w:r>
+    </w:p>
+    <w:p>
+      <w:pPr>
+        <w:pStyle w:val="ListParagraph"/>
+        <w:numPr>
+          <w:ilvl w:val="0"/>
+          <w:numId w:val="24"/>
+        </w:numPr>
+      </w:pPr>
+      <w:r>
+        <w:t>Expert system</w:t>
+      </w:r>
+    </w:p>
+    <w:p>
+      <w:pPr>
+        <w:pStyle w:val="ListParagraph"/>
+        <w:numPr>
+          <w:ilvl w:val="0"/>
+          <w:numId w:val="24"/>
+        </w:numPr>
+      </w:pPr>
+      <w:r>
+        <w:t>Bootstrap</w:t>
+      </w:r>
+    </w:p>
+    <w:p>
+      <w:pPr>
+        <w:pStyle w:val="ListParagraph"/>
+        <w:numPr>
+          <w:ilvl w:val="0"/>
+          <w:numId w:val="24"/>
+        </w:numPr>
+      </w:pPr>
+      <w:r>
+        <w:t>Pinch zoom</w:t>
+      </w:r>
+    </w:p>
+    <w:p>
+      <w:pPr>
+        <w:ind w:left="360"/>
+      </w:pPr>
+      <w:r>
+        <w:t>Challenges and successes</w:t>
+      </w:r>
+    </w:p>
+    <w:p>
+      <w:pPr>
+        <w:ind w:left="360"/>
+      </w:pPr>
+      <w:r>
+        <w:t>Unit tests and refactoring</w:t>
+      </w:r>
+    </w:p>
+    <w:p>
+      <w:r>
+        <w:t xml:space="preserve">      Meeting and retrospective</w:t>
+      </w:r>
+      <w:r>
+        <w:t>s</w:t>
+      </w:r>
+    </w:p>
+    <w:p>
+      <w:r>
+        <w:t xml:space="preserve">      </w:t>
+      </w:r>
+      <w:r>
+        <w:t>User guide video</w:t>
+      </w:r>
+      <w:r>
+        <w:t xml:space="preserve"> + source code + tasks people completed and how long they took throughout the backlog – how the backlog managed the implementation. Burndown chart ?</w:t>
+      </w:r>
+    </w:p>
+    <w:p>
+      <w:pPr>
+        <w:rPr>
+          <w:b/>
+        </w:rPr>
+      </w:pPr>
       <w:bookmarkStart w:id="0" w:name="_GoBack"/>
       <w:bookmarkEnd w:id="0"/>
       <w:r>
-        <w:t xml:space="preserve"> In the appendix you can find the ethics form along with the demographic sheet, consent form, SUS usability form and the basic task sheet. </w:t>
-      </w:r>
-    </w:p>
-    <w:p>
-      <w:pPr>
-        <w:jc w:val="center"/>
-        <w:rPr>
-          <w:b/>
-        </w:rPr>
-      </w:pPr>
-      <w:r>
-        <w:rPr>
-          <w:b/>
-        </w:rPr>
-        <w:t>Confidentiality, professionalism, image rights etc</w:t>
-      </w:r>
-    </w:p>
-    <w:p>
-      <w:pPr>
-        <w:jc w:val="center"/>
-        <w:rPr>
-          <w:b/>
-        </w:rPr>
-      </w:pPr>
-      <w:r>
-        <w:rPr>
-          <w:b/>
-        </w:rPr>
-        <w:t>James Hutton Institute</w:t>
-      </w:r>
-    </w:p>
-    <w:p>
-      <w:pPr>
-        <w:rPr>
-          <w:b/>
-        </w:rPr>
-      </w:pPr>
-      <w:r>
-        <w:rPr>
-          <w:b/>
-        </w:rPr>
-        <w:t>Implementation</w:t>
-      </w:r>
-    </w:p>
-    <w:p>
-      <w:pPr>
-        <w:pStyle w:val="ListParagraph"/>
-        <w:numPr>
-          <w:ilvl w:val="0"/>
-          <w:numId w:val="7"/>
-        </w:numPr>
-        <w:rPr>
-          <w:b/>
-        </w:rPr>
-      </w:pPr>
-      <w:r>
-        <w:rPr>
-          <w:b/>
-        </w:rPr>
-        <w:t>Sprints</w:t>
-      </w:r>
-    </w:p>
-    <w:p>
-      <w:pPr>
-        <w:pStyle w:val="ListParagraph"/>
-        <w:numPr>
-          <w:ilvl w:val="0"/>
-          <w:numId w:val="7"/>
-        </w:numPr>
-        <w:rPr>
-          <w:b/>
-        </w:rPr>
-      </w:pPr>
-      <w:r>
-        <w:rPr>
-          <w:b/>
-        </w:rPr>
-        <w:t>Scrum</w:t>
-      </w:r>
-    </w:p>
-    <w:p>
-      <w:pPr>
-        <w:pStyle w:val="ListParagraph"/>
-        <w:numPr>
-          <w:ilvl w:val="0"/>
-          <w:numId w:val="7"/>
-        </w:numPr>
-        <w:rPr>
-          <w:b/>
-        </w:rPr>
-      </w:pPr>
-      <w:r>
-        <w:rPr>
-          <w:b/>
-        </w:rPr>
-        <w:t>Retrospective</w:t>
-      </w:r>
-    </w:p>
-    <w:p>
-      <w:pPr>
-        <w:pStyle w:val="ListParagraph"/>
-        <w:numPr>
-          <w:ilvl w:val="0"/>
-          <w:numId w:val="7"/>
+        <w:rPr>
+          <w:b/>
+        </w:rPr>
+        <w:t>Evaluation</w:t>
+      </w:r>
+    </w:p>
+    <w:p>
+      <w:pPr>
+        <w:pStyle w:val="ListParagraph"/>
+        <w:numPr>
+          <w:ilvl w:val="0"/>
+          <w:numId w:val="8"/>
+        </w:numPr>
+        <w:rPr>
+          <w:b/>
+        </w:rPr>
+      </w:pPr>
+      <w:r>
+        <w:rPr>
+          <w:b/>
+        </w:rPr>
+        <w:t>Client evaluation</w:t>
+      </w:r>
+    </w:p>
+    <w:p>
+      <w:pPr>
+        <w:pStyle w:val="ListParagraph"/>
+        <w:numPr>
+          <w:ilvl w:val="0"/>
+          <w:numId w:val="8"/>
+        </w:numPr>
+        <w:rPr>
+          <w:b/>
+        </w:rPr>
+      </w:pPr>
+      <w:r>
+        <w:rPr>
+          <w:b/>
+        </w:rPr>
+        <w:t>Group testing</w:t>
+      </w:r>
+    </w:p>
+    <w:p>
+      <w:pPr>
+        <w:pStyle w:val="ListParagraph"/>
+        <w:numPr>
+          <w:ilvl w:val="0"/>
+          <w:numId w:val="8"/>
+        </w:numPr>
+        <w:rPr>
+          <w:b/>
+        </w:rPr>
+      </w:pPr>
+      <w:r>
+        <w:rPr>
+          <w:b/>
+        </w:rPr>
+        <w:t>User evaluation</w:t>
+      </w:r>
+    </w:p>
+    <w:p>
+      <w:pPr>
+        <w:pStyle w:val="ListParagraph"/>
+        <w:numPr>
+          <w:ilvl w:val="0"/>
+          <w:numId w:val="8"/>
+        </w:numPr>
+        <w:rPr>
+          <w:b/>
+        </w:rPr>
+      </w:pPr>
+      <w:r>
+        <w:rPr>
+          <w:b/>
+        </w:rPr>
+        <w:t>Evaluative study</w:t>
+      </w:r>
+    </w:p>
+    <w:p>
+      <w:pPr>
+        <w:pStyle w:val="ListParagraph"/>
+        <w:numPr>
+          <w:ilvl w:val="0"/>
+          <w:numId w:val="8"/>
+        </w:numPr>
+        <w:rPr>
+          <w:b/>
+        </w:rPr>
+      </w:pPr>
+      <w:r>
+        <w:rPr>
+          <w:b/>
+        </w:rPr>
+        <w:t>Changes from sketches</w:t>
+      </w:r>
+    </w:p>
+    <w:p>
+      <w:pPr>
+        <w:pStyle w:val="ListParagraph"/>
+        <w:numPr>
+          <w:ilvl w:val="0"/>
+          <w:numId w:val="8"/>
+        </w:numPr>
+        <w:rPr>
+          <w:b/>
+        </w:rPr>
+      </w:pPr>
+      <w:r>
+        <w:rPr>
+          <w:b/>
+        </w:rPr>
+        <w:t>Rapid prototypes</w:t>
+      </w:r>
+    </w:p>
+    <w:p>
+      <w:pPr>
+        <w:rPr>
+          <w:b/>
+        </w:rPr>
+      </w:pPr>
+      <w:r>
+        <w:rPr>
+          <w:b/>
+        </w:rPr>
+        <w:t>Final product</w:t>
+      </w:r>
+    </w:p>
+    <w:p>
+      <w:pPr>
+        <w:pStyle w:val="ListParagraph"/>
+        <w:numPr>
+          <w:ilvl w:val="0"/>
+          <w:numId w:val="9"/>
+        </w:numPr>
+        <w:rPr>
+          <w:b/>
+        </w:rPr>
+      </w:pPr>
+      <w:r>
+        <w:rPr>
+          <w:b/>
+        </w:rPr>
+        <w:t>Final product</w:t>
+      </w:r>
+    </w:p>
+    <w:p>
+      <w:pPr>
+        <w:pStyle w:val="ListParagraph"/>
+        <w:numPr>
+          <w:ilvl w:val="0"/>
+          <w:numId w:val="9"/>
+        </w:numPr>
+        <w:rPr>
+          <w:b/>
+        </w:rPr>
+      </w:pPr>
+      <w:r>
+        <w:rPr>
+          <w:b/>
+        </w:rPr>
+        <w:t>Description</w:t>
+      </w:r>
+    </w:p>
+    <w:p>
+      <w:pPr>
+        <w:pStyle w:val="ListParagraph"/>
+        <w:numPr>
+          <w:ilvl w:val="0"/>
+          <w:numId w:val="9"/>
+        </w:numPr>
+        <w:rPr>
+          <w:b/>
+        </w:rPr>
+      </w:pPr>
+      <w:r>
+        <w:rPr>
+          <w:b/>
+        </w:rPr>
+        <w:t>Look</w:t>
+      </w:r>
+    </w:p>
+    <w:p>
+      <w:pPr>
+        <w:ind w:left="360"/>
+        <w:rPr>
+          <w:b/>
+        </w:rPr>
+      </w:pPr>
+      <w:r>
+        <w:rPr>
+          <w:b/>
+        </w:rPr>
+        <w:t>Appraisal</w:t>
+      </w:r>
+    </w:p>
+    <w:p>
+      <w:pPr>
+        <w:pStyle w:val="ListParagraph"/>
+        <w:numPr>
+          <w:ilvl w:val="0"/>
+          <w:numId w:val="10"/>
+        </w:numPr>
+        <w:rPr>
+          <w:b/>
+        </w:rPr>
+      </w:pPr>
+      <w:r>
+        <w:rPr>
+          <w:b/>
+        </w:rPr>
+        <w:t>Project management challenges</w:t>
+      </w:r>
+    </w:p>
+    <w:p>
+      <w:pPr>
+        <w:pStyle w:val="ListParagraph"/>
+        <w:numPr>
+          <w:ilvl w:val="0"/>
+          <w:numId w:val="10"/>
+        </w:numPr>
+        <w:rPr>
+          <w:b/>
+        </w:rPr>
+      </w:pPr>
+      <w:r>
+        <w:rPr>
+          <w:b/>
+        </w:rPr>
+        <w:t>Client expectations</w:t>
+      </w:r>
+    </w:p>
+    <w:p>
+      <w:pPr>
+        <w:pStyle w:val="ListParagraph"/>
+        <w:numPr>
+          <w:ilvl w:val="0"/>
+          <w:numId w:val="10"/>
+        </w:numPr>
+        <w:rPr>
+          <w:b/>
+        </w:rPr>
+      </w:pPr>
+      <w:r>
+        <w:rPr>
+          <w:b/>
+        </w:rPr>
+        <w:t xml:space="preserve">Successes </w:t>
+      </w:r>
+    </w:p>
+    <w:p>
+      <w:pPr>
+        <w:pStyle w:val="ListParagraph"/>
+        <w:numPr>
+          <w:ilvl w:val="0"/>
+          <w:numId w:val="10"/>
+        </w:numPr>
+        <w:rPr>
+          <w:b/>
+        </w:rPr>
+      </w:pPr>
+      <w:r>
+        <w:rPr>
+          <w:b/>
+        </w:rPr>
+        <w:lastRenderedPageBreak/>
+        <w:t>Issues</w:t>
+      </w:r>
+    </w:p>
+    <w:p>
+      <w:pPr>
+        <w:pStyle w:val="ListParagraph"/>
+        <w:numPr>
+          <w:ilvl w:val="0"/>
+          <w:numId w:val="10"/>
+        </w:numPr>
+        <w:rPr>
+          <w:b/>
+        </w:rPr>
+      </w:pPr>
+      <w:r>
+        <w:rPr>
+          <w:b/>
+        </w:rPr>
+        <w:t>Technique issues</w:t>
+      </w:r>
+    </w:p>
+    <w:p>
+      <w:pPr>
+        <w:pStyle w:val="ListParagraph"/>
+        <w:numPr>
+          <w:ilvl w:val="0"/>
+          <w:numId w:val="10"/>
+        </w:numPr>
+        <w:rPr>
+          <w:b/>
+        </w:rPr>
+      </w:pPr>
+      <w:r>
+        <w:rPr>
+          <w:b/>
+        </w:rPr>
+        <w:t>Lessons learnt</w:t>
+      </w:r>
+    </w:p>
+    <w:p>
+      <w:pPr>
+        <w:pStyle w:val="ListParagraph"/>
+        <w:numPr>
+          <w:ilvl w:val="0"/>
+          <w:numId w:val="10"/>
+        </w:numPr>
+        <w:rPr>
+          <w:b/>
+        </w:rPr>
+      </w:pPr>
+      <w:r>
+        <w:rPr>
+          <w:b/>
+        </w:rPr>
+        <w:t>How to improve in the future</w:t>
+      </w:r>
+    </w:p>
+    <w:p>
+      <w:pPr>
+        <w:pStyle w:val="ListParagraph"/>
+        <w:numPr>
+          <w:ilvl w:val="0"/>
+          <w:numId w:val="10"/>
+        </w:numPr>
+        <w:rPr>
+          <w:b/>
+        </w:rPr>
+      </w:pPr>
+      <w:r>
+        <w:rPr>
+          <w:b/>
+        </w:rPr>
+        <w:t>Personal development training</w:t>
+      </w:r>
+    </w:p>
+    <w:p>
+      <w:pPr>
+        <w:pStyle w:val="ListParagraph"/>
+        <w:numPr>
+          <w:ilvl w:val="0"/>
+          <w:numId w:val="10"/>
+        </w:numPr>
+        <w:rPr>
+          <w:b/>
+        </w:rPr>
+      </w:pPr>
+      <w:r>
+        <w:rPr>
+          <w:b/>
+        </w:rPr>
+        <w:t>Team experience + technological improvement</w:t>
+      </w:r>
+    </w:p>
+    <w:p>
+      <w:pPr>
+        <w:pStyle w:val="ListParagraph"/>
+        <w:numPr>
+          <w:ilvl w:val="0"/>
+          <w:numId w:val="10"/>
+        </w:numPr>
+        <w:rPr>
+          <w:b/>
+        </w:rPr>
+      </w:pPr>
+      <w:r>
+        <w:rPr>
+          <w:b/>
+        </w:rPr>
+        <w:t>James Hutton Institute experience</w:t>
+      </w:r>
+    </w:p>
+    <w:p>
+      <w:pPr>
+        <w:rPr>
+          <w:b/>
+        </w:rPr>
+      </w:pPr>
+    </w:p>
+    <w:p>
+      <w:pPr>
+        <w:rPr>
+          <w:b/>
+        </w:rPr>
+      </w:pPr>
+      <w:r>
+        <w:rPr>
+          <w:b/>
+        </w:rPr>
+        <w:t>Summary &amp; Conclusion</w:t>
+      </w:r>
+    </w:p>
+    <w:p>
+      <w:pPr>
+        <w:rPr>
+          <w:b/>
+        </w:rPr>
+      </w:pPr>
+      <w:r>
+        <w:rPr>
+          <w:b/>
+        </w:rPr>
+        <w:t>Future</w:t>
+      </w:r>
+    </w:p>
+    <w:p>
+      <w:pPr>
+        <w:rPr>
+          <w:b/>
+        </w:rPr>
+      </w:pPr>
+      <w:r>
+        <w:rPr>
+          <w:b/>
+        </w:rPr>
+        <w:t>References</w:t>
+      </w:r>
+    </w:p>
+    <w:p>
+      <w:pPr>
+        <w:rPr>
+          <w:b/>
+        </w:rPr>
+      </w:pPr>
+      <w:r>
+        <w:rPr>
+          <w:b/>
+        </w:rPr>
+        <w:t>Appendix</w:t>
+      </w:r>
+    </w:p>
+    <w:p>
+      <w:pPr>
+        <w:pStyle w:val="ListParagraph"/>
+        <w:numPr>
+          <w:ilvl w:val="0"/>
+          <w:numId w:val="11"/>
+        </w:numPr>
+        <w:rPr>
+          <w:b/>
+        </w:rPr>
+      </w:pPr>
+      <w:r>
+        <w:rPr>
+          <w:b/>
+        </w:rPr>
+        <w:t>Trello link</w:t>
+      </w:r>
+    </w:p>
+    <w:p>
+      <w:pPr>
+        <w:pStyle w:val="ListParagraph"/>
+        <w:numPr>
+          <w:ilvl w:val="0"/>
+          <w:numId w:val="11"/>
         </w:numPr>
         <w:rPr>
           <w:b/>
@@ -2378,170 +3157,7 @@
         <w:pStyle w:val="ListParagraph"/>
         <w:numPr>
           <w:ilvl w:val="0"/>
-          <w:numId w:val="7"/>
-        </w:numPr>
-        <w:rPr>
-          <w:b/>
-        </w:rPr>
-      </w:pPr>
-      <w:r>
-        <w:rPr>
-          <w:b/>
-        </w:rPr>
-        <w:t>Successes</w:t>
-      </w:r>
-    </w:p>
-    <w:p>
-      <w:pPr>
-        <w:pStyle w:val="ListParagraph"/>
-        <w:numPr>
-          <w:ilvl w:val="0"/>
-          <w:numId w:val="7"/>
-        </w:numPr>
-        <w:rPr>
-          <w:b/>
-        </w:rPr>
-      </w:pPr>
-      <w:r>
-        <w:rPr>
-          <w:b/>
-        </w:rPr>
-        <w:t>Challenges</w:t>
-      </w:r>
-    </w:p>
-    <w:p>
-      <w:pPr>
-        <w:pStyle w:val="ListParagraph"/>
-        <w:numPr>
-          <w:ilvl w:val="0"/>
-          <w:numId w:val="7"/>
-        </w:numPr>
-        <w:rPr>
-          <w:b/>
-        </w:rPr>
-      </w:pPr>
-      <w:r>
-        <w:rPr>
-          <w:b/>
-        </w:rPr>
-        <w:t>Techniques – pp, refactoring, unit testing</w:t>
-      </w:r>
-    </w:p>
-    <w:p>
-      <w:pPr>
-        <w:pStyle w:val="ListParagraph"/>
-        <w:numPr>
-          <w:ilvl w:val="0"/>
-          <w:numId w:val="7"/>
-        </w:numPr>
-        <w:rPr>
-          <w:b/>
-        </w:rPr>
-      </w:pPr>
-      <w:r>
-        <w:rPr>
-          <w:b/>
-        </w:rPr>
-        <w:t>Research</w:t>
-      </w:r>
-    </w:p>
-    <w:p>
-      <w:pPr>
-        <w:pStyle w:val="ListParagraph"/>
-        <w:numPr>
-          <w:ilvl w:val="0"/>
-          <w:numId w:val="7"/>
-        </w:numPr>
-        <w:rPr>
-          <w:b/>
-        </w:rPr>
-      </w:pPr>
-      <w:r>
-        <w:rPr>
-          <w:b/>
-        </w:rPr>
-        <w:t>Android study</w:t>
-      </w:r>
-    </w:p>
-    <w:p>
-      <w:pPr>
-        <w:pStyle w:val="ListParagraph"/>
-        <w:numPr>
-          <w:ilvl w:val="0"/>
-          <w:numId w:val="7"/>
-        </w:numPr>
-        <w:rPr>
-          <w:b/>
-        </w:rPr>
-      </w:pPr>
-      <w:r>
-        <w:rPr>
-          <w:b/>
-        </w:rPr>
-        <w:t>Mention of user guide</w:t>
-      </w:r>
-      <w:r>
-        <w:rPr>
-          <w:b/>
-        </w:rPr>
-        <w:t xml:space="preserve"> (video )</w:t>
-      </w:r>
-    </w:p>
-    <w:p>
-      <w:pPr>
-        <w:rPr>
-          <w:b/>
-        </w:rPr>
-      </w:pPr>
-      <w:r>
-        <w:rPr>
-          <w:b/>
-        </w:rPr>
-        <w:t>Evaluation</w:t>
-      </w:r>
-    </w:p>
-    <w:p>
-      <w:pPr>
-        <w:pStyle w:val="ListParagraph"/>
-        <w:numPr>
-          <w:ilvl w:val="0"/>
-          <w:numId w:val="8"/>
-        </w:numPr>
-        <w:rPr>
-          <w:b/>
-        </w:rPr>
-      </w:pPr>
-      <w:r>
-        <w:rPr>
-          <w:b/>
-        </w:rPr>
-        <w:t>Client evaluation</w:t>
-      </w:r>
-    </w:p>
-    <w:p>
-      <w:pPr>
-        <w:pStyle w:val="ListParagraph"/>
-        <w:numPr>
-          <w:ilvl w:val="0"/>
-          <w:numId w:val="8"/>
-        </w:numPr>
-        <w:rPr>
-          <w:b/>
-        </w:rPr>
-      </w:pPr>
-      <w:r>
-        <w:rPr>
-          <w:b/>
-        </w:rPr>
-        <w:t>Group testing</w:t>
-      </w:r>
-    </w:p>
-    <w:p>
-      <w:pPr>
-        <w:pStyle w:val="ListParagraph"/>
-        <w:numPr>
-          <w:ilvl w:val="0"/>
-          <w:numId w:val="8"/>
+          <w:numId w:val="11"/>
         </w:numPr>
         <w:rPr>
           <w:b/>
@@ -2552,435 +3168,6 @@
           <w:b/>
         </w:rPr>
         <w:lastRenderedPageBreak/>
-        <w:t>User evaluation</w:t>
-      </w:r>
-    </w:p>
-    <w:p>
-      <w:pPr>
-        <w:pStyle w:val="ListParagraph"/>
-        <w:numPr>
-          <w:ilvl w:val="0"/>
-          <w:numId w:val="8"/>
-        </w:numPr>
-        <w:rPr>
-          <w:b/>
-        </w:rPr>
-      </w:pPr>
-      <w:r>
-        <w:rPr>
-          <w:b/>
-        </w:rPr>
-        <w:t>Evaluative study</w:t>
-      </w:r>
-    </w:p>
-    <w:p>
-      <w:pPr>
-        <w:pStyle w:val="ListParagraph"/>
-        <w:numPr>
-          <w:ilvl w:val="0"/>
-          <w:numId w:val="8"/>
-        </w:numPr>
-        <w:rPr>
-          <w:b/>
-        </w:rPr>
-      </w:pPr>
-      <w:r>
-        <w:rPr>
-          <w:b/>
-        </w:rPr>
-        <w:t>Changes from sketches</w:t>
-      </w:r>
-    </w:p>
-    <w:p>
-      <w:pPr>
-        <w:pStyle w:val="ListParagraph"/>
-        <w:numPr>
-          <w:ilvl w:val="0"/>
-          <w:numId w:val="8"/>
-        </w:numPr>
-        <w:rPr>
-          <w:b/>
-        </w:rPr>
-      </w:pPr>
-      <w:r>
-        <w:rPr>
-          <w:b/>
-        </w:rPr>
-        <w:t>Rapid prototypes</w:t>
-      </w:r>
-    </w:p>
-    <w:p>
-      <w:pPr>
-        <w:rPr>
-          <w:b/>
-        </w:rPr>
-      </w:pPr>
-      <w:r>
-        <w:rPr>
-          <w:b/>
-        </w:rPr>
-        <w:t>Final product</w:t>
-      </w:r>
-    </w:p>
-    <w:p>
-      <w:pPr>
-        <w:pStyle w:val="ListParagraph"/>
-        <w:numPr>
-          <w:ilvl w:val="0"/>
-          <w:numId w:val="9"/>
-        </w:numPr>
-        <w:rPr>
-          <w:b/>
-        </w:rPr>
-      </w:pPr>
-      <w:r>
-        <w:rPr>
-          <w:b/>
-        </w:rPr>
-        <w:t>Final product</w:t>
-      </w:r>
-    </w:p>
-    <w:p>
-      <w:pPr>
-        <w:pStyle w:val="ListParagraph"/>
-        <w:numPr>
-          <w:ilvl w:val="0"/>
-          <w:numId w:val="9"/>
-        </w:numPr>
-        <w:rPr>
-          <w:b/>
-        </w:rPr>
-      </w:pPr>
-      <w:r>
-        <w:rPr>
-          <w:b/>
-        </w:rPr>
-        <w:t>Description</w:t>
-      </w:r>
-    </w:p>
-    <w:p>
-      <w:pPr>
-        <w:pStyle w:val="ListParagraph"/>
-        <w:numPr>
-          <w:ilvl w:val="0"/>
-          <w:numId w:val="9"/>
-        </w:numPr>
-        <w:rPr>
-          <w:b/>
-        </w:rPr>
-      </w:pPr>
-      <w:r>
-        <w:rPr>
-          <w:b/>
-        </w:rPr>
-        <w:t>Look</w:t>
-      </w:r>
-    </w:p>
-    <w:p>
-      <w:pPr>
-        <w:ind w:left="360"/>
-        <w:rPr>
-          <w:b/>
-        </w:rPr>
-      </w:pPr>
-      <w:r>
-        <w:rPr>
-          <w:b/>
-        </w:rPr>
-        <w:t>Appraisal</w:t>
-      </w:r>
-    </w:p>
-    <w:p>
-      <w:pPr>
-        <w:pStyle w:val="ListParagraph"/>
-        <w:numPr>
-          <w:ilvl w:val="0"/>
-          <w:numId w:val="10"/>
-        </w:numPr>
-        <w:rPr>
-          <w:b/>
-        </w:rPr>
-      </w:pPr>
-      <w:r>
-        <w:rPr>
-          <w:b/>
-        </w:rPr>
-        <w:t>Project management challenges</w:t>
-      </w:r>
-    </w:p>
-    <w:p>
-      <w:pPr>
-        <w:pStyle w:val="ListParagraph"/>
-        <w:numPr>
-          <w:ilvl w:val="0"/>
-          <w:numId w:val="10"/>
-        </w:numPr>
-        <w:rPr>
-          <w:b/>
-        </w:rPr>
-      </w:pPr>
-      <w:r>
-        <w:rPr>
-          <w:b/>
-        </w:rPr>
-        <w:t>Client expectations</w:t>
-      </w:r>
-    </w:p>
-    <w:p>
-      <w:pPr>
-        <w:pStyle w:val="ListParagraph"/>
-        <w:numPr>
-          <w:ilvl w:val="0"/>
-          <w:numId w:val="10"/>
-        </w:numPr>
-        <w:rPr>
-          <w:b/>
-        </w:rPr>
-      </w:pPr>
-      <w:r>
-        <w:rPr>
-          <w:b/>
-        </w:rPr>
-        <w:t xml:space="preserve">Successes </w:t>
-      </w:r>
-    </w:p>
-    <w:p>
-      <w:pPr>
-        <w:pStyle w:val="ListParagraph"/>
-        <w:numPr>
-          <w:ilvl w:val="0"/>
-          <w:numId w:val="10"/>
-        </w:numPr>
-        <w:rPr>
-          <w:b/>
-        </w:rPr>
-      </w:pPr>
-      <w:r>
-        <w:rPr>
-          <w:b/>
-        </w:rPr>
-        <w:t>Issues</w:t>
-      </w:r>
-    </w:p>
-    <w:p>
-      <w:pPr>
-        <w:pStyle w:val="ListParagraph"/>
-        <w:numPr>
-          <w:ilvl w:val="0"/>
-          <w:numId w:val="10"/>
-        </w:numPr>
-        <w:rPr>
-          <w:b/>
-        </w:rPr>
-      </w:pPr>
-      <w:r>
-        <w:rPr>
-          <w:b/>
-        </w:rPr>
-        <w:t>Technique issues</w:t>
-      </w:r>
-    </w:p>
-    <w:p>
-      <w:pPr>
-        <w:pStyle w:val="ListParagraph"/>
-        <w:numPr>
-          <w:ilvl w:val="0"/>
-          <w:numId w:val="10"/>
-        </w:numPr>
-        <w:rPr>
-          <w:b/>
-        </w:rPr>
-      </w:pPr>
-      <w:r>
-        <w:rPr>
-          <w:b/>
-        </w:rPr>
-        <w:t>Lessons learnt</w:t>
-      </w:r>
-    </w:p>
-    <w:p>
-      <w:pPr>
-        <w:pStyle w:val="ListParagraph"/>
-        <w:numPr>
-          <w:ilvl w:val="0"/>
-          <w:numId w:val="10"/>
-        </w:numPr>
-        <w:rPr>
-          <w:b/>
-        </w:rPr>
-      </w:pPr>
-      <w:r>
-        <w:rPr>
-          <w:b/>
-        </w:rPr>
-        <w:t>How to improve in the future</w:t>
-      </w:r>
-    </w:p>
-    <w:p>
-      <w:pPr>
-        <w:pStyle w:val="ListParagraph"/>
-        <w:numPr>
-          <w:ilvl w:val="0"/>
-          <w:numId w:val="10"/>
-        </w:numPr>
-        <w:rPr>
-          <w:b/>
-        </w:rPr>
-      </w:pPr>
-      <w:r>
-        <w:rPr>
-          <w:b/>
-        </w:rPr>
-        <w:t>Personal development training</w:t>
-      </w:r>
-    </w:p>
-    <w:p>
-      <w:pPr>
-        <w:pStyle w:val="ListParagraph"/>
-        <w:numPr>
-          <w:ilvl w:val="0"/>
-          <w:numId w:val="10"/>
-        </w:numPr>
-        <w:rPr>
-          <w:b/>
-        </w:rPr>
-      </w:pPr>
-      <w:r>
-        <w:rPr>
-          <w:b/>
-        </w:rPr>
-        <w:t>Team experience + technological improvement</w:t>
-      </w:r>
-    </w:p>
-    <w:p>
-      <w:pPr>
-        <w:pStyle w:val="ListParagraph"/>
-        <w:numPr>
-          <w:ilvl w:val="0"/>
-          <w:numId w:val="10"/>
-        </w:numPr>
-        <w:rPr>
-          <w:b/>
-        </w:rPr>
-      </w:pPr>
-      <w:r>
-        <w:rPr>
-          <w:b/>
-        </w:rPr>
-        <w:t>James Hutton Institute experience</w:t>
-      </w:r>
-    </w:p>
-    <w:p>
-      <w:pPr>
-        <w:rPr>
-          <w:b/>
-        </w:rPr>
-      </w:pPr>
-    </w:p>
-    <w:p>
-      <w:pPr>
-        <w:rPr>
-          <w:b/>
-        </w:rPr>
-      </w:pPr>
-      <w:r>
-        <w:rPr>
-          <w:b/>
-        </w:rPr>
-        <w:t>Summary &amp; Conclusion</w:t>
-      </w:r>
-    </w:p>
-    <w:p>
-      <w:pPr>
-        <w:rPr>
-          <w:b/>
-        </w:rPr>
-      </w:pPr>
-      <w:r>
-        <w:rPr>
-          <w:b/>
-        </w:rPr>
-        <w:lastRenderedPageBreak/>
-        <w:t>Future</w:t>
-      </w:r>
-    </w:p>
-    <w:p>
-      <w:pPr>
-        <w:rPr>
-          <w:b/>
-        </w:rPr>
-      </w:pPr>
-      <w:r>
-        <w:rPr>
-          <w:b/>
-        </w:rPr>
-        <w:t>References</w:t>
-      </w:r>
-    </w:p>
-    <w:p>
-      <w:pPr>
-        <w:rPr>
-          <w:b/>
-        </w:rPr>
-      </w:pPr>
-      <w:r>
-        <w:rPr>
-          <w:b/>
-        </w:rPr>
-        <w:t>Appendix</w:t>
-      </w:r>
-    </w:p>
-    <w:p>
-      <w:pPr>
-        <w:pStyle w:val="ListParagraph"/>
-        <w:numPr>
-          <w:ilvl w:val="0"/>
-          <w:numId w:val="11"/>
-        </w:numPr>
-        <w:rPr>
-          <w:b/>
-        </w:rPr>
-      </w:pPr>
-      <w:r>
-        <w:rPr>
-          <w:b/>
-        </w:rPr>
-        <w:t>Trello link</w:t>
-      </w:r>
-    </w:p>
-    <w:p>
-      <w:pPr>
-        <w:pStyle w:val="ListParagraph"/>
-        <w:numPr>
-          <w:ilvl w:val="0"/>
-          <w:numId w:val="11"/>
-        </w:numPr>
-        <w:rPr>
-          <w:b/>
-        </w:rPr>
-      </w:pPr>
-      <w:r>
-        <w:rPr>
-          <w:b/>
-        </w:rPr>
-        <w:t>Backlog</w:t>
-      </w:r>
-    </w:p>
-    <w:p>
-      <w:pPr>
-        <w:pStyle w:val="ListParagraph"/>
-        <w:numPr>
-          <w:ilvl w:val="0"/>
-          <w:numId w:val="11"/>
-        </w:numPr>
-        <w:rPr>
-          <w:b/>
-        </w:rPr>
-      </w:pPr>
-      <w:r>
-        <w:rPr>
-          <w:b/>
-        </w:rPr>
         <w:t>Risk assessment</w:t>
       </w:r>
     </w:p>
@@ -3297,7 +3484,7 @@
           <w:rPr>
             <w:noProof/>
           </w:rPr>
-          <w:t>1</w:t>
+          <w:t>9</w:t>
         </w:r>
         <w:r>
           <w:rPr>
@@ -3464,6 +3651,95 @@
     </w:lvl>
   </w:abstractNum>
   <w:abstractNum w:abstractNumId="1">
+    <w:nsid w:val="13280FEA"/>
+    <w:multiLevelType w:val="hybridMultilevel"/>
+    <w:tmpl w:val="6E9E3D2E"/>
+    <w:lvl w:ilvl="0" w:tplc="08090011">
+      <w:start w:val="1"/>
+      <w:numFmt w:val="decimal"/>
+      <w:lvlText w:val="%1)"/>
+      <w:lvlJc w:val="left"/>
+      <w:pPr>
+        <w:ind w:left="720" w:hanging="360"/>
+      </w:pPr>
+      <w:rPr>
+        <w:rFonts w:hint="default"/>
+      </w:rPr>
+    </w:lvl>
+    <w:lvl w:ilvl="1" w:tplc="08090019" w:tentative="1">
+      <w:start w:val="1"/>
+      <w:numFmt w:val="lowerLetter"/>
+      <w:lvlText w:val="%2."/>
+      <w:lvlJc w:val="left"/>
+      <w:pPr>
+        <w:ind w:left="1440" w:hanging="360"/>
+      </w:pPr>
+    </w:lvl>
+    <w:lvl w:ilvl="2" w:tplc="0809001B" w:tentative="1">
+      <w:start w:val="1"/>
+      <w:numFmt w:val="lowerRoman"/>
+      <w:lvlText w:val="%3."/>
+      <w:lvlJc w:val="right"/>
+      <w:pPr>
+        <w:ind w:left="2160" w:hanging="180"/>
+      </w:pPr>
+    </w:lvl>
+    <w:lvl w:ilvl="3" w:tplc="0809000F" w:tentative="1">
+      <w:start w:val="1"/>
+      <w:numFmt w:val="decimal"/>
+      <w:lvlText w:val="%4."/>
+      <w:lvlJc w:val="left"/>
+      <w:pPr>
+        <w:ind w:left="2880" w:hanging="360"/>
+      </w:pPr>
+    </w:lvl>
+    <w:lvl w:ilvl="4" w:tplc="08090019" w:tentative="1">
+      <w:start w:val="1"/>
+      <w:numFmt w:val="lowerLetter"/>
+      <w:lvlText w:val="%5."/>
+      <w:lvlJc w:val="left"/>
+      <w:pPr>
+        <w:ind w:left="3600" w:hanging="360"/>
+      </w:pPr>
+    </w:lvl>
+    <w:lvl w:ilvl="5" w:tplc="0809001B" w:tentative="1">
+      <w:start w:val="1"/>
+      <w:numFmt w:val="lowerRoman"/>
+      <w:lvlText w:val="%6."/>
+      <w:lvlJc w:val="right"/>
+      <w:pPr>
+        <w:ind w:left="4320" w:hanging="180"/>
+      </w:pPr>
+    </w:lvl>
+    <w:lvl w:ilvl="6" w:tplc="0809000F" w:tentative="1">
+      <w:start w:val="1"/>
+      <w:numFmt w:val="decimal"/>
+      <w:lvlText w:val="%7."/>
+      <w:lvlJc w:val="left"/>
+      <w:pPr>
+        <w:ind w:left="5040" w:hanging="360"/>
+      </w:pPr>
+    </w:lvl>
+    <w:lvl w:ilvl="7" w:tplc="08090019" w:tentative="1">
+      <w:start w:val="1"/>
+      <w:numFmt w:val="lowerLetter"/>
+      <w:lvlText w:val="%8."/>
+      <w:lvlJc w:val="left"/>
+      <w:pPr>
+        <w:ind w:left="5760" w:hanging="360"/>
+      </w:pPr>
+    </w:lvl>
+    <w:lvl w:ilvl="8" w:tplc="0809001B" w:tentative="1">
+      <w:start w:val="1"/>
+      <w:numFmt w:val="lowerRoman"/>
+      <w:lvlText w:val="%9."/>
+      <w:lvlJc w:val="right"/>
+      <w:pPr>
+        <w:ind w:left="6480" w:hanging="180"/>
+      </w:pPr>
+    </w:lvl>
+  </w:abstractNum>
+  <w:abstractNum w:abstractNumId="2">
     <w:nsid w:val="19093384"/>
     <w:multiLevelType w:val="hybridMultilevel"/>
     <w:tmpl w:val="4D620C04"/>
@@ -3576,7 +3852,7 @@
       </w:rPr>
     </w:lvl>
   </w:abstractNum>
-  <w:abstractNum w:abstractNumId="2">
+  <w:abstractNum w:abstractNumId="3">
     <w:nsid w:val="25072767"/>
     <w:multiLevelType w:val="hybridMultilevel"/>
     <w:tmpl w:val="875448D6"/>
@@ -3689,7 +3965,7 @@
       </w:rPr>
     </w:lvl>
   </w:abstractNum>
-  <w:abstractNum w:abstractNumId="3">
+  <w:abstractNum w:abstractNumId="4">
     <w:nsid w:val="270B1A15"/>
     <w:multiLevelType w:val="hybridMultilevel"/>
     <w:tmpl w:val="5832096C"/>
@@ -3778,7 +4054,7 @@
       </w:pPr>
     </w:lvl>
   </w:abstractNum>
-  <w:abstractNum w:abstractNumId="4">
+  <w:abstractNum w:abstractNumId="5">
     <w:nsid w:val="273967F5"/>
     <w:multiLevelType w:val="hybridMultilevel"/>
     <w:tmpl w:val="ED160080"/>
@@ -3867,7 +4143,7 @@
       </w:pPr>
     </w:lvl>
   </w:abstractNum>
-  <w:abstractNum w:abstractNumId="5">
+  <w:abstractNum w:abstractNumId="6">
     <w:nsid w:val="29642D0B"/>
     <w:multiLevelType w:val="hybridMultilevel"/>
     <w:tmpl w:val="81B0B96E"/>
@@ -3953,7 +4229,120 @@
       </w:pPr>
     </w:lvl>
   </w:abstractNum>
-  <w:abstractNum w:abstractNumId="6">
+  <w:abstractNum w:abstractNumId="7">
+    <w:nsid w:val="2BC42C0E"/>
+    <w:multiLevelType w:val="hybridMultilevel"/>
+    <w:tmpl w:val="C3A4F9D2"/>
+    <w:lvl w:ilvl="0" w:tplc="08090001">
+      <w:start w:val="1"/>
+      <w:numFmt w:val="bullet"/>
+      <w:lvlText w:val=""/>
+      <w:lvlJc w:val="left"/>
+      <w:pPr>
+        <w:ind w:left="720" w:hanging="360"/>
+      </w:pPr>
+      <w:rPr>
+        <w:rFonts w:ascii="Symbol" w:hAnsi="Symbol" w:hint="default"/>
+      </w:rPr>
+    </w:lvl>
+    <w:lvl w:ilvl="1" w:tplc="08090003" w:tentative="1">
+      <w:start w:val="1"/>
+      <w:numFmt w:val="bullet"/>
+      <w:lvlText w:val="o"/>
+      <w:lvlJc w:val="left"/>
+      <w:pPr>
+        <w:ind w:left="1440" w:hanging="360"/>
+      </w:pPr>
+      <w:rPr>
+        <w:rFonts w:ascii="Courier New" w:hAnsi="Courier New" w:cs="Courier New" w:hint="default"/>
+      </w:rPr>
+    </w:lvl>
+    <w:lvl w:ilvl="2" w:tplc="08090005" w:tentative="1">
+      <w:start w:val="1"/>
+      <w:numFmt w:val="bullet"/>
+      <w:lvlText w:val=""/>
+      <w:lvlJc w:val="left"/>
+      <w:pPr>
+        <w:ind w:left="2160" w:hanging="360"/>
+      </w:pPr>
+      <w:rPr>
+        <w:rFonts w:ascii="Wingdings" w:hAnsi="Wingdings" w:hint="default"/>
+      </w:rPr>
+    </w:lvl>
+    <w:lvl w:ilvl="3" w:tplc="08090001" w:tentative="1">
+      <w:start w:val="1"/>
+      <w:numFmt w:val="bullet"/>
+      <w:lvlText w:val=""/>
+      <w:lvlJc w:val="left"/>
+      <w:pPr>
+        <w:ind w:left="2880" w:hanging="360"/>
+      </w:pPr>
+      <w:rPr>
+        <w:rFonts w:ascii="Symbol" w:hAnsi="Symbol" w:hint="default"/>
+      </w:rPr>
+    </w:lvl>
+    <w:lvl w:ilvl="4" w:tplc="08090003" w:tentative="1">
+      <w:start w:val="1"/>
+      <w:numFmt w:val="bullet"/>
+      <w:lvlText w:val="o"/>
+      <w:lvlJc w:val="left"/>
+      <w:pPr>
+        <w:ind w:left="3600" w:hanging="360"/>
+      </w:pPr>
+      <w:rPr>
+        <w:rFonts w:ascii="Courier New" w:hAnsi="Courier New" w:cs="Courier New" w:hint="default"/>
+      </w:rPr>
+    </w:lvl>
+    <w:lvl w:ilvl="5" w:tplc="08090005" w:tentative="1">
+      <w:start w:val="1"/>
+      <w:numFmt w:val="bullet"/>
+      <w:lvlText w:val=""/>
+      <w:lvlJc w:val="left"/>
+      <w:pPr>
+        <w:ind w:left="4320" w:hanging="360"/>
+      </w:pPr>
+      <w:rPr>
+        <w:rFonts w:ascii="Wingdings" w:hAnsi="Wingdings" w:hint="default"/>
+      </w:rPr>
+    </w:lvl>
+    <w:lvl w:ilvl="6" w:tplc="08090001" w:tentative="1">
+      <w:start w:val="1"/>
+      <w:numFmt w:val="bullet"/>
+      <w:lvlText w:val=""/>
+      <w:lvlJc w:val="left"/>
+      <w:pPr>
+        <w:ind w:left="5040" w:hanging="360"/>
+      </w:pPr>
+      <w:rPr>
+        <w:rFonts w:ascii="Symbol" w:hAnsi="Symbol" w:hint="default"/>
+      </w:rPr>
+    </w:lvl>
+    <w:lvl w:ilvl="7" w:tplc="08090003" w:tentative="1">
+      <w:start w:val="1"/>
+      <w:numFmt w:val="bullet"/>
+      <w:lvlText w:val="o"/>
+      <w:lvlJc w:val="left"/>
+      <w:pPr>
+        <w:ind w:left="5760" w:hanging="360"/>
+      </w:pPr>
+      <w:rPr>
+        <w:rFonts w:ascii="Courier New" w:hAnsi="Courier New" w:cs="Courier New" w:hint="default"/>
+      </w:rPr>
+    </w:lvl>
+    <w:lvl w:ilvl="8" w:tplc="08090005" w:tentative="1">
+      <w:start w:val="1"/>
+      <w:numFmt w:val="bullet"/>
+      <w:lvlText w:val=""/>
+      <w:lvlJc w:val="left"/>
+      <w:pPr>
+        <w:ind w:left="6480" w:hanging="360"/>
+      </w:pPr>
+      <w:rPr>
+        <w:rFonts w:ascii="Wingdings" w:hAnsi="Wingdings" w:hint="default"/>
+      </w:rPr>
+    </w:lvl>
+  </w:abstractNum>
+  <w:abstractNum w:abstractNumId="8">
     <w:nsid w:val="32B61CBE"/>
     <w:multiLevelType w:val="hybridMultilevel"/>
     <w:tmpl w:val="D3E0C2F8"/>
@@ -4066,7 +4455,7 @@
       </w:rPr>
     </w:lvl>
   </w:abstractNum>
-  <w:abstractNum w:abstractNumId="7">
+  <w:abstractNum w:abstractNumId="9">
     <w:nsid w:val="38A66F7A"/>
     <w:multiLevelType w:val="hybridMultilevel"/>
     <w:tmpl w:val="F38E4C14"/>
@@ -4179,7 +4568,7 @@
       </w:rPr>
     </w:lvl>
   </w:abstractNum>
-  <w:abstractNum w:abstractNumId="8">
+  <w:abstractNum w:abstractNumId="10">
     <w:nsid w:val="3A033358"/>
     <w:multiLevelType w:val="hybridMultilevel"/>
     <w:tmpl w:val="35149A70"/>
@@ -4268,7 +4657,7 @@
       </w:pPr>
     </w:lvl>
   </w:abstractNum>
-  <w:abstractNum w:abstractNumId="9">
+  <w:abstractNum w:abstractNumId="11">
     <w:nsid w:val="4309054B"/>
     <w:multiLevelType w:val="hybridMultilevel"/>
     <w:tmpl w:val="6AD0490A"/>
@@ -4381,7 +4770,120 @@
       </w:rPr>
     </w:lvl>
   </w:abstractNum>
-  <w:abstractNum w:abstractNumId="10">
+  <w:abstractNum w:abstractNumId="12">
+    <w:nsid w:val="4360738B"/>
+    <w:multiLevelType w:val="hybridMultilevel"/>
+    <w:tmpl w:val="D9AAFD3C"/>
+    <w:lvl w:ilvl="0" w:tplc="08090001">
+      <w:start w:val="1"/>
+      <w:numFmt w:val="bullet"/>
+      <w:lvlText w:val=""/>
+      <w:lvlJc w:val="left"/>
+      <w:pPr>
+        <w:ind w:left="720" w:hanging="360"/>
+      </w:pPr>
+      <w:rPr>
+        <w:rFonts w:ascii="Symbol" w:hAnsi="Symbol" w:hint="default"/>
+      </w:rPr>
+    </w:lvl>
+    <w:lvl w:ilvl="1" w:tplc="08090003" w:tentative="1">
+      <w:start w:val="1"/>
+      <w:numFmt w:val="bullet"/>
+      <w:lvlText w:val="o"/>
+      <w:lvlJc w:val="left"/>
+      <w:pPr>
+        <w:ind w:left="1440" w:hanging="360"/>
+      </w:pPr>
+      <w:rPr>
+        <w:rFonts w:ascii="Courier New" w:hAnsi="Courier New" w:cs="Courier New" w:hint="default"/>
+      </w:rPr>
+    </w:lvl>
+    <w:lvl w:ilvl="2" w:tplc="08090005" w:tentative="1">
+      <w:start w:val="1"/>
+      <w:numFmt w:val="bullet"/>
+      <w:lvlText w:val=""/>
+      <w:lvlJc w:val="left"/>
+      <w:pPr>
+        <w:ind w:left="2160" w:hanging="360"/>
+      </w:pPr>
+      <w:rPr>
+        <w:rFonts w:ascii="Wingdings" w:hAnsi="Wingdings" w:hint="default"/>
+      </w:rPr>
+    </w:lvl>
+    <w:lvl w:ilvl="3" w:tplc="08090001" w:tentative="1">
+      <w:start w:val="1"/>
+      <w:numFmt w:val="bullet"/>
+      <w:lvlText w:val=""/>
+      <w:lvlJc w:val="left"/>
+      <w:pPr>
+        <w:ind w:left="2880" w:hanging="360"/>
+      </w:pPr>
+      <w:rPr>
+        <w:rFonts w:ascii="Symbol" w:hAnsi="Symbol" w:hint="default"/>
+      </w:rPr>
+    </w:lvl>
+    <w:lvl w:ilvl="4" w:tplc="08090003" w:tentative="1">
+      <w:start w:val="1"/>
+      <w:numFmt w:val="bullet"/>
+      <w:lvlText w:val="o"/>
+      <w:lvlJc w:val="left"/>
+      <w:pPr>
+        <w:ind w:left="3600" w:hanging="360"/>
+      </w:pPr>
+      <w:rPr>
+        <w:rFonts w:ascii="Courier New" w:hAnsi="Courier New" w:cs="Courier New" w:hint="default"/>
+      </w:rPr>
+    </w:lvl>
+    <w:lvl w:ilvl="5" w:tplc="08090005" w:tentative="1">
+      <w:start w:val="1"/>
+      <w:numFmt w:val="bullet"/>
+      <w:lvlText w:val=""/>
+      <w:lvlJc w:val="left"/>
+      <w:pPr>
+        <w:ind w:left="4320" w:hanging="360"/>
+      </w:pPr>
+      <w:rPr>
+        <w:rFonts w:ascii="Wingdings" w:hAnsi="Wingdings" w:hint="default"/>
+      </w:rPr>
+    </w:lvl>
+    <w:lvl w:ilvl="6" w:tplc="08090001" w:tentative="1">
+      <w:start w:val="1"/>
+      <w:numFmt w:val="bullet"/>
+      <w:lvlText w:val=""/>
+      <w:lvlJc w:val="left"/>
+      <w:pPr>
+        <w:ind w:left="5040" w:hanging="360"/>
+      </w:pPr>
+      <w:rPr>
+        <w:rFonts w:ascii="Symbol" w:hAnsi="Symbol" w:hint="default"/>
+      </w:rPr>
+    </w:lvl>
+    <w:lvl w:ilvl="7" w:tplc="08090003" w:tentative="1">
+      <w:start w:val="1"/>
+      <w:numFmt w:val="bullet"/>
+      <w:lvlText w:val="o"/>
+      <w:lvlJc w:val="left"/>
+      <w:pPr>
+        <w:ind w:left="5760" w:hanging="360"/>
+      </w:pPr>
+      <w:rPr>
+        <w:rFonts w:ascii="Courier New" w:hAnsi="Courier New" w:cs="Courier New" w:hint="default"/>
+      </w:rPr>
+    </w:lvl>
+    <w:lvl w:ilvl="8" w:tplc="08090005" w:tentative="1">
+      <w:start w:val="1"/>
+      <w:numFmt w:val="bullet"/>
+      <w:lvlText w:val=""/>
+      <w:lvlJc w:val="left"/>
+      <w:pPr>
+        <w:ind w:left="6480" w:hanging="360"/>
+      </w:pPr>
+      <w:rPr>
+        <w:rFonts w:ascii="Wingdings" w:hAnsi="Wingdings" w:hint="default"/>
+      </w:rPr>
+    </w:lvl>
+  </w:abstractNum>
+  <w:abstractNum w:abstractNumId="13">
     <w:nsid w:val="5078503B"/>
     <w:multiLevelType w:val="hybridMultilevel"/>
     <w:tmpl w:val="5BECF61C"/>
@@ -4494,7 +4996,7 @@
       </w:rPr>
     </w:lvl>
   </w:abstractNum>
-  <w:abstractNum w:abstractNumId="11">
+  <w:abstractNum w:abstractNumId="14">
     <w:nsid w:val="507B325B"/>
     <w:multiLevelType w:val="hybridMultilevel"/>
     <w:tmpl w:val="1D1AC506"/>
@@ -4583,7 +5085,7 @@
       </w:pPr>
     </w:lvl>
   </w:abstractNum>
-  <w:abstractNum w:abstractNumId="12">
+  <w:abstractNum w:abstractNumId="15">
     <w:nsid w:val="55590E8A"/>
     <w:multiLevelType w:val="hybridMultilevel"/>
     <w:tmpl w:val="DEDC3810"/>
@@ -4696,7 +5198,96 @@
       </w:rPr>
     </w:lvl>
   </w:abstractNum>
-  <w:abstractNum w:abstractNumId="13">
+  <w:abstractNum w:abstractNumId="16">
+    <w:nsid w:val="56D44884"/>
+    <w:multiLevelType w:val="hybridMultilevel"/>
+    <w:tmpl w:val="28E647C0"/>
+    <w:lvl w:ilvl="0" w:tplc="08090011">
+      <w:start w:val="1"/>
+      <w:numFmt w:val="decimal"/>
+      <w:lvlText w:val="%1)"/>
+      <w:lvlJc w:val="left"/>
+      <w:pPr>
+        <w:ind w:left="720" w:hanging="360"/>
+      </w:pPr>
+      <w:rPr>
+        <w:rFonts w:hint="default"/>
+      </w:rPr>
+    </w:lvl>
+    <w:lvl w:ilvl="1" w:tplc="08090019" w:tentative="1">
+      <w:start w:val="1"/>
+      <w:numFmt w:val="lowerLetter"/>
+      <w:lvlText w:val="%2."/>
+      <w:lvlJc w:val="left"/>
+      <w:pPr>
+        <w:ind w:left="1440" w:hanging="360"/>
+      </w:pPr>
+    </w:lvl>
+    <w:lvl w:ilvl="2" w:tplc="0809001B" w:tentative="1">
+      <w:start w:val="1"/>
+      <w:numFmt w:val="lowerRoman"/>
+      <w:lvlText w:val="%3."/>
+      <w:lvlJc w:val="right"/>
+      <w:pPr>
+        <w:ind w:left="2160" w:hanging="180"/>
+      </w:pPr>
+    </w:lvl>
+    <w:lvl w:ilvl="3" w:tplc="0809000F" w:tentative="1">
+      <w:start w:val="1"/>
+      <w:numFmt w:val="decimal"/>
+      <w:lvlText w:val="%4."/>
+      <w:lvlJc w:val="left"/>
+      <w:pPr>
+        <w:ind w:left="2880" w:hanging="360"/>
+      </w:pPr>
+    </w:lvl>
+    <w:lvl w:ilvl="4" w:tplc="08090019" w:tentative="1">
+      <w:start w:val="1"/>
+      <w:numFmt w:val="lowerLetter"/>
+      <w:lvlText w:val="%5."/>
+      <w:lvlJc w:val="left"/>
+      <w:pPr>
+        <w:ind w:left="3600" w:hanging="360"/>
+      </w:pPr>
+    </w:lvl>
+    <w:lvl w:ilvl="5" w:tplc="0809001B" w:tentative="1">
+      <w:start w:val="1"/>
+      <w:numFmt w:val="lowerRoman"/>
+      <w:lvlText w:val="%6."/>
+      <w:lvlJc w:val="right"/>
+      <w:pPr>
+        <w:ind w:left="4320" w:hanging="180"/>
+      </w:pPr>
+    </w:lvl>
+    <w:lvl w:ilvl="6" w:tplc="0809000F" w:tentative="1">
+      <w:start w:val="1"/>
+      <w:numFmt w:val="decimal"/>
+      <w:lvlText w:val="%7."/>
+      <w:lvlJc w:val="left"/>
+      <w:pPr>
+        <w:ind w:left="5040" w:hanging="360"/>
+      </w:pPr>
+    </w:lvl>
+    <w:lvl w:ilvl="7" w:tplc="08090019" w:tentative="1">
+      <w:start w:val="1"/>
+      <w:numFmt w:val="lowerLetter"/>
+      <w:lvlText w:val="%8."/>
+      <w:lvlJc w:val="left"/>
+      <w:pPr>
+        <w:ind w:left="5760" w:hanging="360"/>
+      </w:pPr>
+    </w:lvl>
+    <w:lvl w:ilvl="8" w:tplc="0809001B" w:tentative="1">
+      <w:start w:val="1"/>
+      <w:numFmt w:val="lowerRoman"/>
+      <w:lvlText w:val="%9."/>
+      <w:lvlJc w:val="right"/>
+      <w:pPr>
+        <w:ind w:left="6480" w:hanging="180"/>
+      </w:pPr>
+    </w:lvl>
+  </w:abstractNum>
+  <w:abstractNum w:abstractNumId="17">
     <w:nsid w:val="5E873EBA"/>
     <w:multiLevelType w:val="hybridMultilevel"/>
     <w:tmpl w:val="65B06992"/>
@@ -4782,7 +5373,7 @@
       </w:pPr>
     </w:lvl>
   </w:abstractNum>
-  <w:abstractNum w:abstractNumId="14">
+  <w:abstractNum w:abstractNumId="18">
     <w:nsid w:val="5FA9261E"/>
     <w:multiLevelType w:val="hybridMultilevel"/>
     <w:tmpl w:val="06869A64"/>
@@ -4895,7 +5486,7 @@
       </w:rPr>
     </w:lvl>
   </w:abstractNum>
-  <w:abstractNum w:abstractNumId="15">
+  <w:abstractNum w:abstractNumId="19">
     <w:nsid w:val="61CB6CE4"/>
     <w:multiLevelType w:val="hybridMultilevel"/>
     <w:tmpl w:val="5A668A98"/>
@@ -5008,7 +5599,7 @@
       </w:rPr>
     </w:lvl>
   </w:abstractNum>
-  <w:abstractNum w:abstractNumId="16">
+  <w:abstractNum w:abstractNumId="20">
     <w:nsid w:val="67CC5C20"/>
     <w:multiLevelType w:val="hybridMultilevel"/>
     <w:tmpl w:val="A0184CA6"/>
@@ -5097,7 +5688,7 @@
       </w:pPr>
     </w:lvl>
   </w:abstractNum>
-  <w:abstractNum w:abstractNumId="17">
+  <w:abstractNum w:abstractNumId="21">
     <w:nsid w:val="6AFF053C"/>
     <w:multiLevelType w:val="hybridMultilevel"/>
     <w:tmpl w:val="F6FCBAF6"/>
@@ -5210,7 +5801,120 @@
       </w:rPr>
     </w:lvl>
   </w:abstractNum>
-  <w:abstractNum w:abstractNumId="18">
+  <w:abstractNum w:abstractNumId="22">
+    <w:nsid w:val="6D495E30"/>
+    <w:multiLevelType w:val="hybridMultilevel"/>
+    <w:tmpl w:val="4610567E"/>
+    <w:lvl w:ilvl="0" w:tplc="08090001">
+      <w:start w:val="1"/>
+      <w:numFmt w:val="bullet"/>
+      <w:lvlText w:val=""/>
+      <w:lvlJc w:val="left"/>
+      <w:pPr>
+        <w:ind w:left="720" w:hanging="360"/>
+      </w:pPr>
+      <w:rPr>
+        <w:rFonts w:ascii="Symbol" w:hAnsi="Symbol" w:hint="default"/>
+      </w:rPr>
+    </w:lvl>
+    <w:lvl w:ilvl="1" w:tplc="08090003" w:tentative="1">
+      <w:start w:val="1"/>
+      <w:numFmt w:val="bullet"/>
+      <w:lvlText w:val="o"/>
+      <w:lvlJc w:val="left"/>
+      <w:pPr>
+        <w:ind w:left="1440" w:hanging="360"/>
+      </w:pPr>
+      <w:rPr>
+        <w:rFonts w:ascii="Courier New" w:hAnsi="Courier New" w:cs="Courier New" w:hint="default"/>
+      </w:rPr>
+    </w:lvl>
+    <w:lvl w:ilvl="2" w:tplc="08090005" w:tentative="1">
+      <w:start w:val="1"/>
+      <w:numFmt w:val="bullet"/>
+      <w:lvlText w:val=""/>
+      <w:lvlJc w:val="left"/>
+      <w:pPr>
+        <w:ind w:left="2160" w:hanging="360"/>
+      </w:pPr>
+      <w:rPr>
+        <w:rFonts w:ascii="Wingdings" w:hAnsi="Wingdings" w:hint="default"/>
+      </w:rPr>
+    </w:lvl>
+    <w:lvl w:ilvl="3" w:tplc="08090001" w:tentative="1">
+      <w:start w:val="1"/>
+      <w:numFmt w:val="bullet"/>
+      <w:lvlText w:val=""/>
+      <w:lvlJc w:val="left"/>
+      <w:pPr>
+        <w:ind w:left="2880" w:hanging="360"/>
+      </w:pPr>
+      <w:rPr>
+        <w:rFonts w:ascii="Symbol" w:hAnsi="Symbol" w:hint="default"/>
+      </w:rPr>
+    </w:lvl>
+    <w:lvl w:ilvl="4" w:tplc="08090003" w:tentative="1">
+      <w:start w:val="1"/>
+      <w:numFmt w:val="bullet"/>
+      <w:lvlText w:val="o"/>
+      <w:lvlJc w:val="left"/>
+      <w:pPr>
+        <w:ind w:left="3600" w:hanging="360"/>
+      </w:pPr>
+      <w:rPr>
+        <w:rFonts w:ascii="Courier New" w:hAnsi="Courier New" w:cs="Courier New" w:hint="default"/>
+      </w:rPr>
+    </w:lvl>
+    <w:lvl w:ilvl="5" w:tplc="08090005" w:tentative="1">
+      <w:start w:val="1"/>
+      <w:numFmt w:val="bullet"/>
+      <w:lvlText w:val=""/>
+      <w:lvlJc w:val="left"/>
+      <w:pPr>
+        <w:ind w:left="4320" w:hanging="360"/>
+      </w:pPr>
+      <w:rPr>
+        <w:rFonts w:ascii="Wingdings" w:hAnsi="Wingdings" w:hint="default"/>
+      </w:rPr>
+    </w:lvl>
+    <w:lvl w:ilvl="6" w:tplc="08090001" w:tentative="1">
+      <w:start w:val="1"/>
+      <w:numFmt w:val="bullet"/>
+      <w:lvlText w:val=""/>
+      <w:lvlJc w:val="left"/>
+      <w:pPr>
+        <w:ind w:left="5040" w:hanging="360"/>
+      </w:pPr>
+      <w:rPr>
+        <w:rFonts w:ascii="Symbol" w:hAnsi="Symbol" w:hint="default"/>
+      </w:rPr>
+    </w:lvl>
+    <w:lvl w:ilvl="7" w:tplc="08090003" w:tentative="1">
+      <w:start w:val="1"/>
+      <w:numFmt w:val="bullet"/>
+      <w:lvlText w:val="o"/>
+      <w:lvlJc w:val="left"/>
+      <w:pPr>
+        <w:ind w:left="5760" w:hanging="360"/>
+      </w:pPr>
+      <w:rPr>
+        <w:rFonts w:ascii="Courier New" w:hAnsi="Courier New" w:cs="Courier New" w:hint="default"/>
+      </w:rPr>
+    </w:lvl>
+    <w:lvl w:ilvl="8" w:tplc="08090005" w:tentative="1">
+      <w:start w:val="1"/>
+      <w:numFmt w:val="bullet"/>
+      <w:lvlText w:val=""/>
+      <w:lvlJc w:val="left"/>
+      <w:pPr>
+        <w:ind w:left="6480" w:hanging="360"/>
+      </w:pPr>
+      <w:rPr>
+        <w:rFonts w:ascii="Wingdings" w:hAnsi="Wingdings" w:hint="default"/>
+      </w:rPr>
+    </w:lvl>
+  </w:abstractNum>
+  <w:abstractNum w:abstractNumId="23">
     <w:nsid w:val="7CCA2ACB"/>
     <w:multiLevelType w:val="hybridMultilevel"/>
     <w:tmpl w:val="BD8C49FE"/>
@@ -5324,61 +6028,76 @@
     </w:lvl>
   </w:abstractNum>
   <w:num w:numId="1">
+    <w:abstractNumId w:val="4"/>
+  </w:num>
+  <w:num w:numId="2">
+    <w:abstractNumId w:val="14"/>
+  </w:num>
+  <w:num w:numId="3">
+    <w:abstractNumId w:val="21"/>
+  </w:num>
+  <w:num w:numId="4">
+    <w:abstractNumId w:val="18"/>
+  </w:num>
+  <w:num w:numId="5">
+    <w:abstractNumId w:val="9"/>
+  </w:num>
+  <w:num w:numId="6">
+    <w:abstractNumId w:val="2"/>
+  </w:num>
+  <w:num w:numId="7">
+    <w:abstractNumId w:val="11"/>
+  </w:num>
+  <w:num w:numId="8">
+    <w:abstractNumId w:val="19"/>
+  </w:num>
+  <w:num w:numId="9">
+    <w:abstractNumId w:val="15"/>
+  </w:num>
+  <w:num w:numId="10">
     <w:abstractNumId w:val="3"/>
   </w:num>
-  <w:num w:numId="2">
-    <w:abstractNumId w:val="11"/>
+  <w:num w:numId="11">
+    <w:abstractNumId w:val="13"/>
   </w:num>
-  <w:num w:numId="3">
+  <w:num w:numId="12">
+    <w:abstractNumId w:val="10"/>
+  </w:num>
+  <w:num w:numId="13">
     <w:abstractNumId w:val="17"/>
   </w:num>
-  <w:num w:numId="4">
-    <w:abstractNumId w:val="14"/>
-  </w:num>
-  <w:num w:numId="5">
-    <w:abstractNumId w:val="7"/>
-  </w:num>
-  <w:num w:numId="6">
-    <w:abstractNumId w:val="1"/>
-  </w:num>
-  <w:num w:numId="7">
-    <w:abstractNumId w:val="9"/>
-  </w:num>
-  <w:num w:numId="8">
-    <w:abstractNumId w:val="15"/>
-  </w:num>
-  <w:num w:numId="9">
-    <w:abstractNumId w:val="12"/>
-  </w:num>
-  <w:num w:numId="10">
-    <w:abstractNumId w:val="2"/>
-  </w:num>
-  <w:num w:numId="11">
-    <w:abstractNumId w:val="10"/>
-  </w:num>
-  <w:num w:numId="12">
-    <w:abstractNumId w:val="8"/>
-  </w:num>
-  <w:num w:numId="13">
-    <w:abstractNumId w:val="13"/>
-  </w:num>
   <w:num w:numId="14">
-    <w:abstractNumId w:val="5"/>
+    <w:abstractNumId w:val="6"/>
   </w:num>
   <w:num w:numId="15">
     <w:abstractNumId w:val="0"/>
   </w:num>
   <w:num w:numId="16">
+    <w:abstractNumId w:val="20"/>
+  </w:num>
+  <w:num w:numId="17">
+    <w:abstractNumId w:val="5"/>
+  </w:num>
+  <w:num w:numId="18">
+    <w:abstractNumId w:val="8"/>
+  </w:num>
+  <w:num w:numId="19">
+    <w:abstractNumId w:val="23"/>
+  </w:num>
+  <w:num w:numId="20">
+    <w:abstractNumId w:val="12"/>
+  </w:num>
+  <w:num w:numId="21">
     <w:abstractNumId w:val="16"/>
   </w:num>
-  <w:num w:numId="17">
-    <w:abstractNumId w:val="4"/>
+  <w:num w:numId="22">
+    <w:abstractNumId w:val="1"/>
   </w:num>
-  <w:num w:numId="18">
-    <w:abstractNumId w:val="6"/>
+  <w:num w:numId="23">
+    <w:abstractNumId w:val="7"/>
   </w:num>
-  <w:num w:numId="19">
-    <w:abstractNumId w:val="18"/>
+  <w:num w:numId="24">
+    <w:abstractNumId w:val="22"/>
   </w:num>
 </w:numbering>
 </file>
@@ -6279,7 +6998,7 @@
 </file>
 
 <file path=customXml/itemProps1.xml><?xml version="1.0" encoding="utf-8"?>
-<ds:datastoreItem xmlns:ds="http://schemas.openxmlformats.org/officeDocument/2006/customXml" ds:itemID="{927501F8-30C9-4175-968B-CA59081EB447}">
+<ds:datastoreItem xmlns:ds="http://schemas.openxmlformats.org/officeDocument/2006/customXml" ds:itemID="{A4BF43EE-54FE-4AFE-A877-8153F782E948}">
   <ds:schemaRefs>
     <ds:schemaRef ds:uri="http://schemas.openxmlformats.org/officeDocument/2006/bibliography"/>
   </ds:schemaRefs>

</xml_diff>